<commit_message>
Update Flexbox Photo Gallery document and change cartoon image source
</commit_message>
<xml_diff>
--- a/Articles/2024/1-Flexbox/6-Flexbox-Photo-Gallery/6  Flexbox Photo gallery.docx
+++ b/Articles/2024/1-Flexbox/6-Flexbox-Photo-Gallery/6  Flexbox Photo gallery.docx
@@ -1,6 +1,6 @@
 
 <file path=word/document.xml><?xml version="1.0" encoding="utf-8"?>
-<w:document xmlns:wpc="http://schemas.microsoft.com/office/word/2010/wordprocessingCanvas" xmlns:cx="http://schemas.microsoft.com/office/drawing/2014/chartex" xmlns:cx1="http://schemas.microsoft.com/office/drawing/2015/9/8/chartex" xmlns:cx2="http://schemas.microsoft.com/office/drawing/2015/10/21/chartex" xmlns:cx3="http://schemas.microsoft.com/office/drawing/2016/5/9/chartex" xmlns:cx4="http://schemas.microsoft.com/office/drawing/2016/5/10/chartex" xmlns:cx5="http://schemas.microsoft.com/office/drawing/2016/5/11/chartex" xmlns:cx6="http://schemas.microsoft.com/office/drawing/2016/5/12/chartex" xmlns:cx7="http://schemas.microsoft.com/office/drawing/2016/5/13/chartex" xmlns:cx8="http://schemas.microsoft.com/office/drawing/2016/5/14/chartex" xmlns:mc="http://schemas.openxmlformats.org/markup-compatibility/2006" xmlns:aink="http://schemas.microsoft.com/office/drawing/2016/ink" xmlns:am3d="http://schemas.microsoft.com/office/drawing/2017/model3d" xmlns:o="urn:schemas-microsoft-com:office:office" xmlns:oel="http://schemas.microsoft.com/office/2019/extlst" xmlns:r="http://schemas.openxmlformats.org/officeDocument/2006/relationships" xmlns:m="http://schemas.openxmlformats.org/officeDocument/2006/math" xmlns:v="urn:schemas-microsoft-com:vml" xmlns:wp14="http://schemas.microsoft.com/office/word/2010/wordprocessingDrawing" xmlns:wp="http://schemas.openxmlformats.org/drawingml/2006/wordprocessingDrawing" xmlns:w10="urn:schemas-microsoft-com:office:word" xmlns:w="http://schemas.openxmlformats.org/wordprocessingml/2006/main" xmlns:w14="http://schemas.microsoft.com/office/word/2010/wordml" xmlns:w15="http://schemas.microsoft.com/office/word/2012/wordml" xmlns:w16cex="http://schemas.microsoft.com/office/word/2018/wordml/cex" xmlns:w16cid="http://schemas.microsoft.com/office/word/2016/wordml/cid" xmlns:w16="http://schemas.microsoft.com/office/word/2018/wordml" xmlns:w16sdtdh="http://schemas.microsoft.com/office/word/2020/wordml/sdtdatahash" xmlns:w16se="http://schemas.microsoft.com/office/word/2015/wordml/symex" xmlns:wpg="http://schemas.microsoft.com/office/word/2010/wordprocessingGroup" xmlns:wpi="http://schemas.microsoft.com/office/word/2010/wordprocessingInk" xmlns:wne="http://schemas.microsoft.com/office/word/2006/wordml" xmlns:wps="http://schemas.microsoft.com/office/word/2010/wordprocessingShape" mc:Ignorable="w14 w15 w16se w16cid w16 w16cex w16sdtdh wp14">
+<w:document xmlns:wpc="http://schemas.microsoft.com/office/word/2010/wordprocessingCanvas" xmlns:cx="http://schemas.microsoft.com/office/drawing/2014/chartex" xmlns:cx1="http://schemas.microsoft.com/office/drawing/2015/9/8/chartex" xmlns:cx2="http://schemas.microsoft.com/office/drawing/2015/10/21/chartex" xmlns:cx3="http://schemas.microsoft.com/office/drawing/2016/5/9/chartex" xmlns:cx4="http://schemas.microsoft.com/office/drawing/2016/5/10/chartex" xmlns:cx5="http://schemas.microsoft.com/office/drawing/2016/5/11/chartex" xmlns:cx6="http://schemas.microsoft.com/office/drawing/2016/5/12/chartex" xmlns:cx7="http://schemas.microsoft.com/office/drawing/2016/5/13/chartex" xmlns:cx8="http://schemas.microsoft.com/office/drawing/2016/5/14/chartex" xmlns:mc="http://schemas.openxmlformats.org/markup-compatibility/2006" xmlns:aink="http://schemas.microsoft.com/office/drawing/2016/ink" xmlns:am3d="http://schemas.microsoft.com/office/drawing/2017/model3d" xmlns:o="urn:schemas-microsoft-com:office:office" xmlns:oel="http://schemas.microsoft.com/office/2019/extlst" xmlns:r="http://schemas.openxmlformats.org/officeDocument/2006/relationships" xmlns:m="http://schemas.openxmlformats.org/officeDocument/2006/math" xmlns:v="urn:schemas-microsoft-com:vml" xmlns:wp14="http://schemas.microsoft.com/office/word/2010/wordprocessingDrawing" xmlns:wp="http://schemas.openxmlformats.org/drawingml/2006/wordprocessingDrawing" xmlns:w10="urn:schemas-microsoft-com:office:word" xmlns:w="http://schemas.openxmlformats.org/wordprocessingml/2006/main" xmlns:w14="http://schemas.microsoft.com/office/word/2010/wordml" xmlns:w15="http://schemas.microsoft.com/office/word/2012/wordml" xmlns:w16cex="http://schemas.microsoft.com/office/word/2018/wordml/cex" xmlns:w16cid="http://schemas.microsoft.com/office/word/2016/wordml/cid" xmlns:w16="http://schemas.microsoft.com/office/word/2018/wordml" xmlns:w16du="http://schemas.microsoft.com/office/word/2023/wordml/word16du" xmlns:w16sdtdh="http://schemas.microsoft.com/office/word/2020/wordml/sdtdatahash" xmlns:w16sdtfl="http://schemas.microsoft.com/office/word/2024/wordml/sdtformatlock" xmlns:w16se="http://schemas.microsoft.com/office/word/2015/wordml/symex" xmlns:wpg="http://schemas.microsoft.com/office/word/2010/wordprocessingGroup" xmlns:wpi="http://schemas.microsoft.com/office/word/2010/wordprocessingInk" xmlns:wne="http://schemas.microsoft.com/office/word/2006/wordml" xmlns:wps="http://schemas.microsoft.com/office/word/2010/wordprocessingShape" mc:Ignorable="w14 w15 w16se w16cid w16 w16cex w16sdtdh w16sdtfl w16du wp14">
   <w:body>
     <w:p>
       <w:pPr>
@@ -10,7 +10,11 @@
         <w:t>6 Flex-box Photo Gallery</w:t>
       </w:r>
     </w:p>
+    <w:p/>
     <w:p>
+      <w:pPr>
+        <w:ind w:firstLine="2430"/>
+      </w:pPr>
       <w:r>
         <w:rPr>
           <w:noProof/>
@@ -79,6 +83,9 @@
     </w:p>
     <w:p>
       <w:r>
+        <w:rPr>
+          <w:noProof/>
+        </w:rPr>
         <w:drawing>
           <wp:inline distT="0" distB="0" distL="0" distR="0" wp14:anchorId="5B96AD5A" wp14:editId="6299C56C">
             <wp:extent cx="5943600" cy="2724150"/>
@@ -214,6 +221,9 @@
     </w:p>
     <w:p>
       <w:r>
+        <w:rPr>
+          <w:noProof/>
+        </w:rPr>
         <w:drawing>
           <wp:inline distT="0" distB="0" distL="0" distR="0" wp14:anchorId="1F54F6FF" wp14:editId="5849D829">
             <wp:extent cx="2753109" cy="2000529"/>
@@ -253,7 +263,15 @@
     </w:p>
     <w:p>
       <w:r>
-        <w:t xml:space="preserve">Notice above that the ul which is given the tag of image-gallery is also given a flex-wrap of wrap. so that as the screen layout narrows, the images that don’t fit begin to rearrange themselves to accommodate the small screen widths till it finally is just a single column for the cell phone display. </w:t>
+        <w:t xml:space="preserve">Notice above that the </w:t>
+      </w:r>
+      <w:proofErr w:type="spellStart"/>
+      <w:r>
+        <w:t>ul</w:t>
+      </w:r>
+      <w:proofErr w:type="spellEnd"/>
+      <w:r>
+        <w:t xml:space="preserve"> which is given the tag of image-gallery is also given a flex-wrap of wrap. so that as the screen layout narrows, the images that don’t fit begin to rearrange themselves to accommodate the small screen widths till it finally is just a single column for the cell phone display. </w:t>
       </w:r>
     </w:p>
     <w:p>
@@ -261,6 +279,9 @@
         <w:ind w:left="-810"/>
       </w:pPr>
       <w:r>
+        <w:rPr>
+          <w:noProof/>
+        </w:rPr>
         <w:drawing>
           <wp:inline distT="0" distB="0" distL="0" distR="0" wp14:anchorId="1378B227" wp14:editId="4705F87B">
             <wp:extent cx="7084049" cy="1581150"/>
@@ -311,7 +332,15 @@
         <w:ind w:left="-810"/>
       </w:pPr>
       <w:r>
-        <w:t>This is the changes that we made to the list items and then to the image itself that is in the list. We gave the list a pointer, so we can see that it will do something when we hover over each image. The rest of the rules in the following tags are pretty self explanatory.</w:t>
+        <w:t xml:space="preserve">This is the changes that we made to the list items and then to the image itself that is in the list. We gave the list a pointer, so we can see that it will do something when we hover over each image. The rest of the rules in the following tags are pretty </w:t>
+      </w:r>
+      <w:proofErr w:type="spellStart"/>
+      <w:r>
+        <w:t>self explanatory</w:t>
+      </w:r>
+      <w:proofErr w:type="spellEnd"/>
+      <w:r>
+        <w:t>.</w:t>
       </w:r>
     </w:p>
     <w:p>
@@ -321,6 +350,9 @@
     </w:p>
     <w:p>
       <w:r>
+        <w:rPr>
+          <w:noProof/>
+        </w:rPr>
         <w:drawing>
           <wp:inline distT="0" distB="0" distL="0" distR="0" wp14:anchorId="41372633" wp14:editId="35050210">
             <wp:extent cx="2419350" cy="2305050"/>
@@ -372,6 +404,9 @@
     </w:p>
     <w:p>
       <w:r>
+        <w:rPr>
+          <w:noProof/>
+        </w:rPr>
         <w:drawing>
           <wp:inline distT="0" distB="0" distL="0" distR="0" wp14:anchorId="0D2A5000" wp14:editId="2263EB96">
             <wp:extent cx="4752973" cy="828675"/>
@@ -456,6 +491,7 @@
       <w:r>
         <w:t xml:space="preserve"> after the </w:t>
       </w:r>
+      <w:proofErr w:type="spellStart"/>
       <w:r>
         <w:rPr>
           <w:b/>
@@ -465,6 +501,7 @@
         </w:rPr>
         <w:t>rgb</w:t>
       </w:r>
+      <w:proofErr w:type="spellEnd"/>
       <w:r>
         <w:t xml:space="preserve"> colors.</w:t>
       </w:r>
@@ -633,6 +670,9 @@
         </mc:AlternateContent>
       </w:r>
       <w:r>
+        <w:rPr>
+          <w:noProof/>
+        </w:rPr>
         <w:drawing>
           <wp:inline distT="0" distB="0" distL="0" distR="0" wp14:anchorId="42FED402" wp14:editId="7EB55987">
             <wp:extent cx="3295650" cy="3438525"/>
@@ -694,7 +734,7 @@
 </file>
 
 <file path=word/numbering.xml><?xml version="1.0" encoding="utf-8"?>
-<w:numbering xmlns:wpc="http://schemas.microsoft.com/office/word/2010/wordprocessingCanvas" xmlns:cx="http://schemas.microsoft.com/office/drawing/2014/chartex" xmlns:cx1="http://schemas.microsoft.com/office/drawing/2015/9/8/chartex" xmlns:cx2="http://schemas.microsoft.com/office/drawing/2015/10/21/chartex" xmlns:cx3="http://schemas.microsoft.com/office/drawing/2016/5/9/chartex" xmlns:cx4="http://schemas.microsoft.com/office/drawing/2016/5/10/chartex" xmlns:cx5="http://schemas.microsoft.com/office/drawing/2016/5/11/chartex" xmlns:cx6="http://schemas.microsoft.com/office/drawing/2016/5/12/chartex" xmlns:cx7="http://schemas.microsoft.com/office/drawing/2016/5/13/chartex" xmlns:cx8="http://schemas.microsoft.com/office/drawing/2016/5/14/chartex" xmlns:mc="http://schemas.openxmlformats.org/markup-compatibility/2006" xmlns:aink="http://schemas.microsoft.com/office/drawing/2016/ink" xmlns:am3d="http://schemas.microsoft.com/office/drawing/2017/model3d" xmlns:o="urn:schemas-microsoft-com:office:office" xmlns:oel="http://schemas.microsoft.com/office/2019/extlst" xmlns:r="http://schemas.openxmlformats.org/officeDocument/2006/relationships" xmlns:m="http://schemas.openxmlformats.org/officeDocument/2006/math" xmlns:v="urn:schemas-microsoft-com:vml" xmlns:wp14="http://schemas.microsoft.com/office/word/2010/wordprocessingDrawing" xmlns:wp="http://schemas.openxmlformats.org/drawingml/2006/wordprocessingDrawing" xmlns:w10="urn:schemas-microsoft-com:office:word" xmlns:w="http://schemas.openxmlformats.org/wordprocessingml/2006/main" xmlns:w14="http://schemas.microsoft.com/office/word/2010/wordml" xmlns:w15="http://schemas.microsoft.com/office/word/2012/wordml" xmlns:w16cex="http://schemas.microsoft.com/office/word/2018/wordml/cex" xmlns:w16cid="http://schemas.microsoft.com/office/word/2016/wordml/cid" xmlns:w16="http://schemas.microsoft.com/office/word/2018/wordml" xmlns:w16sdtdh="http://schemas.microsoft.com/office/word/2020/wordml/sdtdatahash" xmlns:w16se="http://schemas.microsoft.com/office/word/2015/wordml/symex" xmlns:wpg="http://schemas.microsoft.com/office/word/2010/wordprocessingGroup" xmlns:wpi="http://schemas.microsoft.com/office/word/2010/wordprocessingInk" xmlns:wne="http://schemas.microsoft.com/office/word/2006/wordml" xmlns:wps="http://schemas.microsoft.com/office/word/2010/wordprocessingShape" mc:Ignorable="w14 w15 w16se w16cid w16 w16cex w16sdtdh wp14">
+<w:numbering xmlns:wpc="http://schemas.microsoft.com/office/word/2010/wordprocessingCanvas" xmlns:cx="http://schemas.microsoft.com/office/drawing/2014/chartex" xmlns:cx1="http://schemas.microsoft.com/office/drawing/2015/9/8/chartex" xmlns:cx2="http://schemas.microsoft.com/office/drawing/2015/10/21/chartex" xmlns:cx3="http://schemas.microsoft.com/office/drawing/2016/5/9/chartex" xmlns:cx4="http://schemas.microsoft.com/office/drawing/2016/5/10/chartex" xmlns:cx5="http://schemas.microsoft.com/office/drawing/2016/5/11/chartex" xmlns:cx6="http://schemas.microsoft.com/office/drawing/2016/5/12/chartex" xmlns:cx7="http://schemas.microsoft.com/office/drawing/2016/5/13/chartex" xmlns:cx8="http://schemas.microsoft.com/office/drawing/2016/5/14/chartex" xmlns:mc="http://schemas.openxmlformats.org/markup-compatibility/2006" xmlns:aink="http://schemas.microsoft.com/office/drawing/2016/ink" xmlns:am3d="http://schemas.microsoft.com/office/drawing/2017/model3d" xmlns:o="urn:schemas-microsoft-com:office:office" xmlns:oel="http://schemas.microsoft.com/office/2019/extlst" xmlns:r="http://schemas.openxmlformats.org/officeDocument/2006/relationships" xmlns:m="http://schemas.openxmlformats.org/officeDocument/2006/math" xmlns:v="urn:schemas-microsoft-com:vml" xmlns:wp14="http://schemas.microsoft.com/office/word/2010/wordprocessingDrawing" xmlns:wp="http://schemas.openxmlformats.org/drawingml/2006/wordprocessingDrawing" xmlns:w10="urn:schemas-microsoft-com:office:word" xmlns:w="http://schemas.openxmlformats.org/wordprocessingml/2006/main" xmlns:w14="http://schemas.microsoft.com/office/word/2010/wordml" xmlns:w15="http://schemas.microsoft.com/office/word/2012/wordml" xmlns:w16cex="http://schemas.microsoft.com/office/word/2018/wordml/cex" xmlns:w16cid="http://schemas.microsoft.com/office/word/2016/wordml/cid" xmlns:w16="http://schemas.microsoft.com/office/word/2018/wordml" xmlns:w16du="http://schemas.microsoft.com/office/word/2023/wordml/word16du" xmlns:w16sdtdh="http://schemas.microsoft.com/office/word/2020/wordml/sdtdatahash" xmlns:w16sdtfl="http://schemas.microsoft.com/office/word/2024/wordml/sdtformatlock" xmlns:w16se="http://schemas.microsoft.com/office/word/2015/wordml/symex" xmlns:wpg="http://schemas.microsoft.com/office/word/2010/wordprocessingGroup" xmlns:wpi="http://schemas.microsoft.com/office/word/2010/wordprocessingInk" xmlns:wne="http://schemas.microsoft.com/office/word/2006/wordml" xmlns:wps="http://schemas.microsoft.com/office/word/2010/wordprocessingShape" mc:Ignorable="w14 w15 w16se w16cid w16 w16cex w16sdtdh w16sdtfl w16du wp14">
   <w:abstractNum w:abstractNumId="0" w15:restartNumberingAfterBreak="0">
     <w:nsid w:val="FFFFFF88"/>
     <w:multiLevelType w:val="singleLevel"/>
@@ -855,7 +895,7 @@
 </file>
 
 <file path=word/styles.xml><?xml version="1.0" encoding="utf-8"?>
-<w:styles xmlns:mc="http://schemas.openxmlformats.org/markup-compatibility/2006" xmlns:r="http://schemas.openxmlformats.org/officeDocument/2006/relationships" xmlns:w="http://schemas.openxmlformats.org/wordprocessingml/2006/main" xmlns:w14="http://schemas.microsoft.com/office/word/2010/wordml" xmlns:w15="http://schemas.microsoft.com/office/word/2012/wordml" xmlns:w16cex="http://schemas.microsoft.com/office/word/2018/wordml/cex" xmlns:w16cid="http://schemas.microsoft.com/office/word/2016/wordml/cid" xmlns:w16="http://schemas.microsoft.com/office/word/2018/wordml" xmlns:w16sdtdh="http://schemas.microsoft.com/office/word/2020/wordml/sdtdatahash" xmlns:w16se="http://schemas.microsoft.com/office/word/2015/wordml/symex" mc:Ignorable="w14 w15 w16se w16cid w16 w16cex w16sdtdh">
+<w:styles xmlns:mc="http://schemas.openxmlformats.org/markup-compatibility/2006" xmlns:r="http://schemas.openxmlformats.org/officeDocument/2006/relationships" xmlns:w="http://schemas.openxmlformats.org/wordprocessingml/2006/main" xmlns:w14="http://schemas.microsoft.com/office/word/2010/wordml" xmlns:w15="http://schemas.microsoft.com/office/word/2012/wordml" xmlns:w16cex="http://schemas.microsoft.com/office/word/2018/wordml/cex" xmlns:w16cid="http://schemas.microsoft.com/office/word/2016/wordml/cid" xmlns:w16="http://schemas.microsoft.com/office/word/2018/wordml" xmlns:w16du="http://schemas.microsoft.com/office/word/2023/wordml/word16du" xmlns:w16sdtdh="http://schemas.microsoft.com/office/word/2020/wordml/sdtdatahash" xmlns:w16sdtfl="http://schemas.microsoft.com/office/word/2024/wordml/sdtformatlock" xmlns:w16se="http://schemas.microsoft.com/office/word/2015/wordml/symex" mc:Ignorable="w14 w15 w16se w16cid w16 w16cex w16sdtdh w16sdtfl w16du">
   <w:docDefaults>
     <w:rPrDefault>
       <w:rPr>

</xml_diff>